<commit_message>
Made some changes to the word document.
</commit_message>
<xml_diff>
--- a/Kickstarter Excel Homework Questions.docx
+++ b/Kickstarter Excel Homework Questions.docx
@@ -58,7 +58,13 @@
         </w:numPr>
       </w:pPr>
       <w:r>
-        <w:t>Journalism were the least successful in gathering funds</w:t>
+        <w:t>Journalism w</w:t>
+      </w:r>
+      <w:r>
+        <w:t>as</w:t>
+      </w:r>
+      <w:r>
+        <w:t xml:space="preserve"> the least successful in gathering funds</w:t>
       </w:r>
     </w:p>
     <w:p>
@@ -77,6 +83,18 @@
       <w:pPr>
         <w:pStyle w:val="ListParagraph"/>
         <w:numPr>
+          <w:ilvl w:val="2"/>
+          <w:numId w:val="2"/>
+        </w:numPr>
+      </w:pPr>
+      <w:r>
+        <w:t>Food trucks are very likely to fail</w:t>
+      </w:r>
+    </w:p>
+    <w:p>
+      <w:pPr>
+        <w:pStyle w:val="ListParagraph"/>
+        <w:numPr>
           <w:ilvl w:val="0"/>
           <w:numId w:val="2"/>
         </w:numPr>
@@ -94,7 +112,10 @@
         </w:numPr>
       </w:pPr>
       <w:r>
-        <w:t>There wasn’t information on social media impression which could lead to further analysis/information relating to the success of Kickstarter campaigns.</w:t>
+        <w:t>There wasn’t information on social media impression which could lead to further analysis/information</w:t>
+      </w:r>
+      <w:r>
+        <w:t xml:space="preserve">. </w:t>
       </w:r>
     </w:p>
     <w:p>
@@ -118,12 +139,7 @@
         </w:numPr>
       </w:pPr>
       <w:r>
-        <w:t xml:space="preserve">We could create tables based on the specific success of Kickstarter </w:t>
-      </w:r>
-      <w:bookmarkStart w:id="0" w:name="_GoBack"/>
-      <w:bookmarkEnd w:id="0"/>
-      <w:r>
-        <w:t>campaigns and compare the results.</w:t>
+        <w:t>We could create a bubble chart specifically for showcasing the difference in funding amounts for each parent category and subcategory.</w:t>
       </w:r>
     </w:p>
     <w:p>
@@ -135,7 +151,32 @@
         </w:numPr>
       </w:pPr>
       <w:r>
-        <w:t>We could create a pie chart for total money funded among all Kickstarter campaigns based on category. This would help clearly visualize the popularity of specific classes of all Kickstarter campaigns.</w:t>
+        <w:t xml:space="preserve">An additional table we could create would include donation amount asked for in the Kickstarter and the genre of Kickstarter. These elements included, we could throw in the state of the campaign </w:t>
+      </w:r>
+      <w:proofErr w:type="gramStart"/>
+      <w:r>
+        <w:t>and  figure</w:t>
+      </w:r>
+      <w:proofErr w:type="gramEnd"/>
+      <w:r>
+        <w:t xml:space="preserve"> out whether there is a relationship between successful Kickstarter and lower asking amounts of funding.</w:t>
+      </w:r>
+    </w:p>
+    <w:p>
+      <w:pPr>
+        <w:pStyle w:val="ListParagraph"/>
+        <w:numPr>
+          <w:ilvl w:val="1"/>
+          <w:numId w:val="2"/>
+        </w:numPr>
+      </w:pPr>
+      <w:r>
+        <w:t xml:space="preserve">We could create a pie chart for total money funded among all Kickstarter campaigns based on category. This would </w:t>
+      </w:r>
+      <w:bookmarkStart w:id="0" w:name="_GoBack"/>
+      <w:bookmarkEnd w:id="0"/>
+      <w:r>
+        <w:t>help clearly visualize the popularity of specific classes of all Kickstarter campaigns.</w:t>
       </w:r>
     </w:p>
     <w:sectPr>

</xml_diff>